<commit_message>
objetivos y justificacion de la propuesta
</commit_message>
<xml_diff>
--- a/propuesta-nutricion.docx
+++ b/propuesta-nutricion.docx
@@ -1,6 +1,6 @@
 
 <file path=word/document.xml><?xml version="1.0" encoding="utf-8"?>
-<w:document xmlns:wpc="http://schemas.microsoft.com/office/word/2010/wordprocessingCanvas" xmlns:mc="http://schemas.openxmlformats.org/markup-compatibility/2006" xmlns:o="urn:schemas-microsoft-com:office:office" xmlns:r="http://schemas.openxmlformats.org/officeDocument/2006/relationships" xmlns:m="http://schemas.openxmlformats.org/officeDocument/2006/math" xmlns:v="urn:schemas-microsoft-com:vml" xmlns:wp14="http://schemas.microsoft.com/office/word/2010/wordprocessingDrawing" xmlns:wp="http://schemas.openxmlformats.org/drawingml/2006/wordprocessingDrawing" xmlns:w10="urn:schemas-microsoft-com:office:word" xmlns:w="http://schemas.openxmlformats.org/wordprocessingml/2006/main" xmlns:w14="http://schemas.microsoft.com/office/word/2010/wordml" xmlns:w15="http://schemas.microsoft.com/office/word/2012/wordml" xmlns:wpg="http://schemas.microsoft.com/office/word/2010/wordprocessingGroup" xmlns:wpi="http://schemas.microsoft.com/office/word/2010/wordprocessingInk" xmlns:wne="http://schemas.microsoft.com/office/word/2006/wordml" xmlns:wps="http://schemas.microsoft.com/office/word/2010/wordprocessingShape" mc:Ignorable="w14 w15 wp14">
+<w:document xmlns:wpc="http://schemas.microsoft.com/office/word/2010/wordprocessingCanvas" xmlns:cx="http://schemas.microsoft.com/office/drawing/2014/chartex" xmlns:cx1="http://schemas.microsoft.com/office/drawing/2015/9/8/chartex" xmlns:cx2="http://schemas.microsoft.com/office/drawing/2015/10/21/chartex" xmlns:cx3="http://schemas.microsoft.com/office/drawing/2016/5/9/chartex" xmlns:cx4="http://schemas.microsoft.com/office/drawing/2016/5/10/chartex" xmlns:cx5="http://schemas.microsoft.com/office/drawing/2016/5/11/chartex" xmlns:cx6="http://schemas.microsoft.com/office/drawing/2016/5/12/chartex" xmlns:cx7="http://schemas.microsoft.com/office/drawing/2016/5/13/chartex" xmlns:cx8="http://schemas.microsoft.com/office/drawing/2016/5/14/chartex" xmlns:mc="http://schemas.openxmlformats.org/markup-compatibility/2006" xmlns:aink="http://schemas.microsoft.com/office/drawing/2016/ink" xmlns:o="urn:schemas-microsoft-com:office:office" xmlns:r="http://schemas.openxmlformats.org/officeDocument/2006/relationships" xmlns:m="http://schemas.openxmlformats.org/officeDocument/2006/math" xmlns:v="urn:schemas-microsoft-com:vml" xmlns:wp14="http://schemas.microsoft.com/office/word/2010/wordprocessingDrawing" xmlns:wp="http://schemas.openxmlformats.org/drawingml/2006/wordprocessingDrawing" xmlns:w10="urn:schemas-microsoft-com:office:word" xmlns:w="http://schemas.openxmlformats.org/wordprocessingml/2006/main" xmlns:w14="http://schemas.microsoft.com/office/word/2010/wordml" xmlns:w15="http://schemas.microsoft.com/office/word/2012/wordml" xmlns:w16se="http://schemas.microsoft.com/office/word/2015/wordml/symex" xmlns:wpg="http://schemas.microsoft.com/office/word/2010/wordprocessingGroup" xmlns:wpi="http://schemas.microsoft.com/office/word/2010/wordprocessingInk" xmlns:wne="http://schemas.microsoft.com/office/word/2006/wordml" xmlns:wps="http://schemas.microsoft.com/office/word/2010/wordprocessingShape" mc:Ignorable="w14 w15 w16se wp14">
   <w:body>
     <w:p>
       <w:pPr>
@@ -620,8 +620,18 @@
           <w:sz w:val="24"/>
           <w:szCs w:val="24"/>
         </w:rPr>
-        <w:t>La administración de clínicas, hospitales y consultorios privados es una tarea que requiere sistemas de información capaces de tratar la información de la manera correcta, agilizar procesos, actividades, entre muchas otras cosas.</w:t>
-      </w:r>
+        <w:t>La administración de clínicas, hospitales y consultorios privados es una tarea que requiere sistemas de información capaces de tratar la información de la manera correcta, agilizar proc</w:t>
+      </w:r>
+      <w:r>
+        <w:rPr>
+          <w:rFonts w:ascii="Arial" w:hAnsi="Arial" w:cs="Arial"/>
+          <w:sz w:val="24"/>
+          <w:szCs w:val="24"/>
+        </w:rPr>
+        <w:t>esos, actividades, reportes, entre otros.</w:t>
+      </w:r>
+      <w:bookmarkStart w:id="0" w:name="_GoBack"/>
+      <w:bookmarkEnd w:id="0"/>
     </w:p>
     <w:p>
       <w:pPr>
@@ -706,47 +716,23 @@
           <w:sz w:val="24"/>
           <w:szCs w:val="24"/>
         </w:rPr>
-        <w:t xml:space="preserve">Diseñar, desarrollar e implementar una aplicación </w:t>
-      </w:r>
-      <w:r>
-        <w:rPr>
-          <w:rFonts w:ascii="Arial" w:hAnsi="Arial" w:cs="Arial"/>
-          <w:sz w:val="24"/>
-          <w:szCs w:val="24"/>
-        </w:rPr>
-        <w:t>web que permita agilizar los</w:t>
-      </w:r>
-      <w:r>
-        <w:rPr>
-          <w:rFonts w:ascii="Arial" w:hAnsi="Arial" w:cs="Arial"/>
-          <w:sz w:val="24"/>
-          <w:szCs w:val="24"/>
-        </w:rPr>
-        <w:t xml:space="preserve"> proceso</w:t>
-      </w:r>
-      <w:r>
-        <w:rPr>
-          <w:rFonts w:ascii="Arial" w:hAnsi="Arial" w:cs="Arial"/>
-          <w:sz w:val="24"/>
-          <w:szCs w:val="24"/>
-        </w:rPr>
-        <w:t>s</w:t>
-      </w:r>
-      <w:r>
-        <w:rPr>
-          <w:rFonts w:ascii="Arial" w:hAnsi="Arial" w:cs="Arial"/>
-          <w:sz w:val="24"/>
-          <w:szCs w:val="24"/>
-        </w:rPr>
-        <w:t xml:space="preserve"> </w:t>
-      </w:r>
-      <w:r>
-        <w:rPr>
-          <w:rFonts w:ascii="Arial" w:hAnsi="Arial" w:cs="Arial"/>
-          <w:sz w:val="24"/>
-          <w:szCs w:val="24"/>
-        </w:rPr>
-        <w:t>realizados dentro de una clínica de nutrición. Administrar la información de los pacientes de manera organizada para su efectiva consulta por quien la requiera y cuando la requiera.</w:t>
+        <w:t xml:space="preserve">Administrar la información de los pacientes de manera organizada para su </w:t>
+      </w:r>
+      <w:r>
+        <w:rPr>
+          <w:rFonts w:ascii="Arial" w:hAnsi="Arial" w:cs="Arial"/>
+          <w:sz w:val="24"/>
+          <w:szCs w:val="24"/>
+        </w:rPr>
+        <w:t>efectiva consulta</w:t>
+      </w:r>
+      <w:r>
+        <w:rPr>
+          <w:rFonts w:ascii="Arial" w:hAnsi="Arial" w:cs="Arial"/>
+          <w:sz w:val="24"/>
+          <w:szCs w:val="24"/>
+        </w:rPr>
+        <w:t>.</w:t>
       </w:r>
     </w:p>
     <w:p>
@@ -821,7 +807,6 @@
           <w:sz w:val="24"/>
           <w:szCs w:val="24"/>
         </w:rPr>
-        <w:lastRenderedPageBreak/>
         <w:t xml:space="preserve">Proveer organización a la información generada por los pacientes, su rápida consulta para quien lo requiera y </w:t>
       </w:r>
       <w:r>
@@ -870,6 +855,7 @@
           <w:sz w:val="24"/>
           <w:szCs w:val="24"/>
         </w:rPr>
+        <w:lastRenderedPageBreak/>
         <w:t>Integrar en un sistema la función que cumple un documento de texto, hojas de cálculo y documentos físicos.</w:t>
       </w:r>
     </w:p>
@@ -934,7 +920,23 @@
           <w:sz w:val="24"/>
           <w:szCs w:val="24"/>
         </w:rPr>
-        <w:t>La presenta propuesta de proyecto de software se realiza con el fin de</w:t>
+        <w:t>La present</w:t>
+      </w:r>
+      <w:r>
+        <w:rPr>
+          <w:rFonts w:ascii="Arial" w:hAnsi="Arial" w:cs="Arial"/>
+          <w:sz w:val="24"/>
+          <w:szCs w:val="24"/>
+        </w:rPr>
+        <w:t>e</w:t>
+      </w:r>
+      <w:r>
+        <w:rPr>
+          <w:rFonts w:ascii="Arial" w:hAnsi="Arial" w:cs="Arial"/>
+          <w:sz w:val="24"/>
+          <w:szCs w:val="24"/>
+        </w:rPr>
+        <w:t xml:space="preserve"> propuesta de proyecto de software se realiza con el fin de</w:t>
       </w:r>
       <w:r>
         <w:rPr>
@@ -982,15 +984,15 @@
           <w:sz w:val="24"/>
           <w:szCs w:val="24"/>
         </w:rPr>
-        <w:t>,</w:t>
-      </w:r>
-      <w:r>
-        <w:rPr>
-          <w:rFonts w:ascii="Arial" w:hAnsi="Arial" w:cs="Arial"/>
-          <w:sz w:val="24"/>
-          <w:szCs w:val="24"/>
-        </w:rPr>
-        <w:t xml:space="preserve"> mediante el desarrollo de este proyecto se pretende </w:t>
+        <w:t>. M</w:t>
+      </w:r>
+      <w:r>
+        <w:rPr>
+          <w:rFonts w:ascii="Arial" w:hAnsi="Arial" w:cs="Arial"/>
+          <w:sz w:val="24"/>
+          <w:szCs w:val="24"/>
+        </w:rPr>
+        <w:t xml:space="preserve">ediante el desarrollo de este proyecto se pretende </w:t>
       </w:r>
       <w:r>
         <w:rPr>
@@ -1086,8 +1088,6 @@
         </w:rPr>
         <w:t xml:space="preserve"> bien puede ayudarnos a agendar una cita desde nuestras casas, también puede ayudarnos a guardar nuestros datos sin usar papel ni carpetas.</w:t>
       </w:r>
-      <w:bookmarkStart w:id="0" w:name="_GoBack"/>
-      <w:bookmarkEnd w:id="0"/>
     </w:p>
     <w:p>
       <w:pPr>
@@ -1111,8 +1111,8 @@
 </file>
 
 <file path=word/numbering.xml><?xml version="1.0" encoding="utf-8"?>
-<w:numbering xmlns:wpc="http://schemas.microsoft.com/office/word/2010/wordprocessingCanvas" xmlns:mc="http://schemas.openxmlformats.org/markup-compatibility/2006" xmlns:o="urn:schemas-microsoft-com:office:office" xmlns:r="http://schemas.openxmlformats.org/officeDocument/2006/relationships" xmlns:m="http://schemas.openxmlformats.org/officeDocument/2006/math" xmlns:v="urn:schemas-microsoft-com:vml" xmlns:wp14="http://schemas.microsoft.com/office/word/2010/wordprocessingDrawing" xmlns:wp="http://schemas.openxmlformats.org/drawingml/2006/wordprocessingDrawing" xmlns:w10="urn:schemas-microsoft-com:office:word" xmlns:w="http://schemas.openxmlformats.org/wordprocessingml/2006/main" xmlns:w14="http://schemas.microsoft.com/office/word/2010/wordml" xmlns:w15="http://schemas.microsoft.com/office/word/2012/wordml" xmlns:wpg="http://schemas.microsoft.com/office/word/2010/wordprocessingGroup" xmlns:wpi="http://schemas.microsoft.com/office/word/2010/wordprocessingInk" xmlns:wne="http://schemas.microsoft.com/office/word/2006/wordml" xmlns:wps="http://schemas.microsoft.com/office/word/2010/wordprocessingShape" mc:Ignorable="w14 w15 wp14">
-  <w:abstractNum w:abstractNumId="0">
+<w:numbering xmlns:wpc="http://schemas.microsoft.com/office/word/2010/wordprocessingCanvas" xmlns:cx="http://schemas.microsoft.com/office/drawing/2014/chartex" xmlns:cx1="http://schemas.microsoft.com/office/drawing/2015/9/8/chartex" xmlns:cx2="http://schemas.microsoft.com/office/drawing/2015/10/21/chartex" xmlns:cx3="http://schemas.microsoft.com/office/drawing/2016/5/9/chartex" xmlns:cx4="http://schemas.microsoft.com/office/drawing/2016/5/10/chartex" xmlns:cx5="http://schemas.microsoft.com/office/drawing/2016/5/11/chartex" xmlns:cx6="http://schemas.microsoft.com/office/drawing/2016/5/12/chartex" xmlns:cx7="http://schemas.microsoft.com/office/drawing/2016/5/13/chartex" xmlns:cx8="http://schemas.microsoft.com/office/drawing/2016/5/14/chartex" xmlns:mc="http://schemas.openxmlformats.org/markup-compatibility/2006" xmlns:aink="http://schemas.microsoft.com/office/drawing/2016/ink" xmlns:o="urn:schemas-microsoft-com:office:office" xmlns:r="http://schemas.openxmlformats.org/officeDocument/2006/relationships" xmlns:m="http://schemas.openxmlformats.org/officeDocument/2006/math" xmlns:v="urn:schemas-microsoft-com:vml" xmlns:wp14="http://schemas.microsoft.com/office/word/2010/wordprocessingDrawing" xmlns:wp="http://schemas.openxmlformats.org/drawingml/2006/wordprocessingDrawing" xmlns:w10="urn:schemas-microsoft-com:office:word" xmlns:w="http://schemas.openxmlformats.org/wordprocessingml/2006/main" xmlns:w14="http://schemas.microsoft.com/office/word/2010/wordml" xmlns:w15="http://schemas.microsoft.com/office/word/2012/wordml" xmlns:w16se="http://schemas.microsoft.com/office/word/2015/wordml/symex" xmlns:wpg="http://schemas.microsoft.com/office/word/2010/wordprocessingGroup" xmlns:wpi="http://schemas.microsoft.com/office/word/2010/wordprocessingInk" xmlns:wne="http://schemas.microsoft.com/office/word/2006/wordml" xmlns:wps="http://schemas.microsoft.com/office/word/2010/wordprocessingShape" mc:Ignorable="w14 w15 w16se wp14">
+  <w:abstractNum w:abstractNumId="0" w15:restartNumberingAfterBreak="0">
     <w:nsid w:val="20DB3561"/>
     <w:multiLevelType w:val="hybridMultilevel"/>
     <w:tmpl w:val="322C4552"/>
@@ -1198,7 +1198,7 @@
       </w:pPr>
     </w:lvl>
   </w:abstractNum>
-  <w:abstractNum w:abstractNumId="1">
+  <w:abstractNum w:abstractNumId="1" w15:restartNumberingAfterBreak="0">
     <w:nsid w:val="45B61975"/>
     <w:multiLevelType w:val="hybridMultilevel"/>
     <w:tmpl w:val="C94CF9B6"/>
@@ -1321,7 +1321,7 @@
 </file>
 
 <file path=word/styles.xml><?xml version="1.0" encoding="utf-8"?>
-<w:styles xmlns:mc="http://schemas.openxmlformats.org/markup-compatibility/2006" xmlns:r="http://schemas.openxmlformats.org/officeDocument/2006/relationships" xmlns:w="http://schemas.openxmlformats.org/wordprocessingml/2006/main" xmlns:w14="http://schemas.microsoft.com/office/word/2010/wordml" xmlns:w15="http://schemas.microsoft.com/office/word/2012/wordml" mc:Ignorable="w14 w15">
+<w:styles xmlns:mc="http://schemas.openxmlformats.org/markup-compatibility/2006" xmlns:r="http://schemas.openxmlformats.org/officeDocument/2006/relationships" xmlns:w="http://schemas.openxmlformats.org/wordprocessingml/2006/main" xmlns:w14="http://schemas.microsoft.com/office/word/2010/wordml" xmlns:w15="http://schemas.microsoft.com/office/word/2012/wordml" xmlns:w16se="http://schemas.microsoft.com/office/word/2015/wordml/symex" mc:Ignorable="w14 w15 w16se">
   <w:docDefaults>
     <w:rPrDefault>
       <w:rPr>
@@ -1337,7 +1337,7 @@
       </w:pPr>
     </w:pPrDefault>
   </w:docDefaults>
-  <w:latentStyles w:defLockedState="0" w:defUIPriority="99" w:defSemiHidden="0" w:defUnhideWhenUsed="0" w:defQFormat="0" w:count="371">
+  <w:latentStyles w:defLockedState="0" w:defUIPriority="99" w:defSemiHidden="0" w:defUnhideWhenUsed="0" w:defQFormat="0" w:count="374">
     <w:lsdException w:name="Normal" w:uiPriority="0" w:qFormat="1"/>
     <w:lsdException w:name="heading 1" w:uiPriority="9" w:qFormat="1"/>
     <w:lsdException w:name="heading 2" w:semiHidden="1" w:uiPriority="9" w:unhideWhenUsed="1" w:qFormat="1"/>
@@ -1443,7 +1443,6 @@
     <w:lsdException w:name="HTML Sample" w:semiHidden="1" w:unhideWhenUsed="1"/>
     <w:lsdException w:name="HTML Typewriter" w:semiHidden="1" w:unhideWhenUsed="1"/>
     <w:lsdException w:name="HTML Variable" w:semiHidden="1" w:unhideWhenUsed="1"/>
-    <w:lsdException w:name="Normal Table" w:semiHidden="1" w:unhideWhenUsed="1"/>
     <w:lsdException w:name="annotation subject" w:semiHidden="1" w:unhideWhenUsed="1"/>
     <w:lsdException w:name="No List" w:semiHidden="1" w:unhideWhenUsed="1"/>
     <w:lsdException w:name="Outline List 1" w:semiHidden="1" w:unhideWhenUsed="1"/>
@@ -1488,7 +1487,6 @@
     <w:lsdException w:name="Table Professional" w:semiHidden="1" w:unhideWhenUsed="1"/>
     <w:lsdException w:name="Table Subtle 1" w:semiHidden="1" w:unhideWhenUsed="1"/>
     <w:lsdException w:name="Table Subtle 2" w:semiHidden="1" w:unhideWhenUsed="1"/>
-    <w:lsdException w:name="Table Web 1" w:semiHidden="1" w:unhideWhenUsed="1"/>
     <w:lsdException w:name="Table Web 2" w:semiHidden="1" w:unhideWhenUsed="1"/>
     <w:lsdException w:name="Table Web 3" w:semiHidden="1" w:unhideWhenUsed="1"/>
     <w:lsdException w:name="Balloon Text" w:semiHidden="1" w:unhideWhenUsed="1"/>
@@ -1709,6 +1707,9 @@
     <w:lsdException w:name="List Table 5 Dark Accent 6" w:uiPriority="50"/>
     <w:lsdException w:name="List Table 6 Colorful Accent 6" w:uiPriority="51"/>
     <w:lsdException w:name="List Table 7 Colorful Accent 6" w:uiPriority="52"/>
+    <w:lsdException w:name="Mention" w:semiHidden="1" w:unhideWhenUsed="1"/>
+    <w:lsdException w:name="Smart Hyperlink" w:semiHidden="1" w:unhideWhenUsed="1"/>
+    <w:lsdException w:name="Hashtag" w:semiHidden="1" w:unhideWhenUsed="1"/>
   </w:latentStyles>
   <w:style w:type="paragraph" w:default="1" w:styleId="Normal">
     <w:name w:val="Normal"/>

</xml_diff>